<commit_message>
Début rapport + ajout partie prévisionnel dans le sommaire
</commit_message>
<xml_diff>
--- a/Rapport final/SOMMAIRE RAPPORT DE PROJET TUTEURE.docx
+++ b/Rapport final/SOMMAIRE RAPPORT DE PROJET TUTEURE.docx
@@ -105,6 +105,14 @@
         </w:rPr>
         <w:t>Introduction</w:t>
       </w:r>
+      <w:r>
+        <w:rPr>
+          <w:highlight w:val="magenta"/>
+        </w:rPr>
+        <w:t xml:space="preserve"> (WBS version simplifiée)</w:t>
+      </w:r>
+      <w:bookmarkStart w:id="0" w:name="_GoBack"/>
+      <w:bookmarkEnd w:id="0"/>
     </w:p>
     <w:p>
       <w:pPr>
@@ -470,6 +478,52 @@
       </w:r>
     </w:p>
     <w:p>
+      <w:r>
+        <w:tab/>
+        <w:t xml:space="preserve">IV. </w:t>
+      </w:r>
+      <w:r>
+        <w:tab/>
+        <w:t>Gestion de projet</w:t>
+      </w:r>
+    </w:p>
+    <w:p>
+      <w:pPr>
+        <w:pStyle w:val="Paragraphedeliste"/>
+        <w:numPr>
+          <w:ilvl w:val="0"/>
+          <w:numId w:val="4"/>
+        </w:numPr>
+      </w:pPr>
+      <w:r>
+        <w:t>Gantt prévisionnel</w:t>
+      </w:r>
+    </w:p>
+    <w:p>
+      <w:pPr>
+        <w:pStyle w:val="Paragraphedeliste"/>
+        <w:numPr>
+          <w:ilvl w:val="0"/>
+          <w:numId w:val="4"/>
+        </w:numPr>
+      </w:pPr>
+      <w:r>
+        <w:t>Gantt réel</w:t>
+      </w:r>
+    </w:p>
+    <w:p>
+      <w:pPr>
+        <w:pStyle w:val="Paragraphedeliste"/>
+        <w:numPr>
+          <w:ilvl w:val="0"/>
+          <w:numId w:val="4"/>
+        </w:numPr>
+      </w:pPr>
+      <w:r>
+        <w:t>WBS</w:t>
+      </w:r>
+    </w:p>
+    <w:p>
       <w:pPr>
         <w:pStyle w:val="Paragraphedeliste"/>
         <w:numPr>
@@ -565,6 +619,7 @@
         <w:rPr>
           <w:highlight w:val="yellow"/>
         </w:rPr>
+        <w:lastRenderedPageBreak/>
         <w:t>CLEMENT</w:t>
       </w:r>
     </w:p>
@@ -591,8 +646,6 @@
         </w:rPr>
         <w:t>LUCILE</w:t>
       </w:r>
-      <w:bookmarkStart w:id="0" w:name="_GoBack"/>
-      <w:bookmarkEnd w:id="0"/>
     </w:p>
     <w:sectPr>
       <w:headerReference w:type="default" r:id="rId7"/>
@@ -760,6 +813,95 @@
     </w:lvl>
   </w:abstractNum>
   <w:abstractNum w:abstractNumId="1" w15:restartNumberingAfterBreak="0">
+    <w:nsid w:val="4AFC6BAE"/>
+    <w:multiLevelType w:val="hybridMultilevel"/>
+    <w:tmpl w:val="CDF262C4"/>
+    <w:lvl w:ilvl="0" w:tplc="4618940A">
+      <w:start w:val="1"/>
+      <w:numFmt w:val="lowerLetter"/>
+      <w:lvlText w:val="%1."/>
+      <w:lvlJc w:val="left"/>
+      <w:pPr>
+        <w:ind w:left="1776" w:hanging="360"/>
+      </w:pPr>
+      <w:rPr>
+        <w:rFonts w:hint="default"/>
+      </w:rPr>
+    </w:lvl>
+    <w:lvl w:ilvl="1" w:tplc="040C0019" w:tentative="1">
+      <w:start w:val="1"/>
+      <w:numFmt w:val="lowerLetter"/>
+      <w:lvlText w:val="%2."/>
+      <w:lvlJc w:val="left"/>
+      <w:pPr>
+        <w:ind w:left="2496" w:hanging="360"/>
+      </w:pPr>
+    </w:lvl>
+    <w:lvl w:ilvl="2" w:tplc="040C001B" w:tentative="1">
+      <w:start w:val="1"/>
+      <w:numFmt w:val="lowerRoman"/>
+      <w:lvlText w:val="%3."/>
+      <w:lvlJc w:val="right"/>
+      <w:pPr>
+        <w:ind w:left="3216" w:hanging="180"/>
+      </w:pPr>
+    </w:lvl>
+    <w:lvl w:ilvl="3" w:tplc="040C000F" w:tentative="1">
+      <w:start w:val="1"/>
+      <w:numFmt w:val="decimal"/>
+      <w:lvlText w:val="%4."/>
+      <w:lvlJc w:val="left"/>
+      <w:pPr>
+        <w:ind w:left="3936" w:hanging="360"/>
+      </w:pPr>
+    </w:lvl>
+    <w:lvl w:ilvl="4" w:tplc="040C0019" w:tentative="1">
+      <w:start w:val="1"/>
+      <w:numFmt w:val="lowerLetter"/>
+      <w:lvlText w:val="%5."/>
+      <w:lvlJc w:val="left"/>
+      <w:pPr>
+        <w:ind w:left="4656" w:hanging="360"/>
+      </w:pPr>
+    </w:lvl>
+    <w:lvl w:ilvl="5" w:tplc="040C001B" w:tentative="1">
+      <w:start w:val="1"/>
+      <w:numFmt w:val="lowerRoman"/>
+      <w:lvlText w:val="%6."/>
+      <w:lvlJc w:val="right"/>
+      <w:pPr>
+        <w:ind w:left="5376" w:hanging="180"/>
+      </w:pPr>
+    </w:lvl>
+    <w:lvl w:ilvl="6" w:tplc="040C000F" w:tentative="1">
+      <w:start w:val="1"/>
+      <w:numFmt w:val="decimal"/>
+      <w:lvlText w:val="%7."/>
+      <w:lvlJc w:val="left"/>
+      <w:pPr>
+        <w:ind w:left="6096" w:hanging="360"/>
+      </w:pPr>
+    </w:lvl>
+    <w:lvl w:ilvl="7" w:tplc="040C0019" w:tentative="1">
+      <w:start w:val="1"/>
+      <w:numFmt w:val="lowerLetter"/>
+      <w:lvlText w:val="%8."/>
+      <w:lvlJc w:val="left"/>
+      <w:pPr>
+        <w:ind w:left="6816" w:hanging="360"/>
+      </w:pPr>
+    </w:lvl>
+    <w:lvl w:ilvl="8" w:tplc="040C001B" w:tentative="1">
+      <w:start w:val="1"/>
+      <w:numFmt w:val="lowerRoman"/>
+      <w:lvlText w:val="%9."/>
+      <w:lvlJc w:val="right"/>
+      <w:pPr>
+        <w:ind w:left="7536" w:hanging="180"/>
+      </w:pPr>
+    </w:lvl>
+  </w:abstractNum>
+  <w:abstractNum w:abstractNumId="2" w15:restartNumberingAfterBreak="0">
     <w:nsid w:val="65EB398D"/>
     <w:multiLevelType w:val="hybridMultilevel"/>
     <w:tmpl w:val="F552D5AC"/>
@@ -848,7 +990,7 @@
       </w:pPr>
     </w:lvl>
   </w:abstractNum>
-  <w:abstractNum w:abstractNumId="2" w15:restartNumberingAfterBreak="0">
+  <w:abstractNum w:abstractNumId="3" w15:restartNumberingAfterBreak="0">
     <w:nsid w:val="79975AB5"/>
     <w:multiLevelType w:val="hybridMultilevel"/>
     <w:tmpl w:val="37424CBA"/>
@@ -938,13 +1080,16 @@
     </w:lvl>
   </w:abstractNum>
   <w:num w:numId="1">
-    <w:abstractNumId w:val="2"/>
+    <w:abstractNumId w:val="3"/>
   </w:num>
   <w:num w:numId="2">
-    <w:abstractNumId w:val="1"/>
+    <w:abstractNumId w:val="2"/>
   </w:num>
   <w:num w:numId="3">
     <w:abstractNumId w:val="0"/>
+  </w:num>
+  <w:num w:numId="4">
+    <w:abstractNumId w:val="1"/>
   </w:num>
 </w:numbering>
 </file>

</xml_diff>